<commit_message>
Update Ch05 SMART WATER MANAGEMENT WITH SCADA SYSTEM.docx
ok
</commit_message>
<xml_diff>
--- a/Ch05 SMART WATER MANAGEMENT WITH SCADA SYSTEM.docx
+++ b/Ch05 SMART WATER MANAGEMENT WITH SCADA SYSTEM.docx
@@ -1,6 +1,6 @@
 
 <file path=word/document.xml><?xml version="1.0" encoding="utf-8"?>
-<w:document xmlns:wpc="http://schemas.microsoft.com/office/word/2010/wordprocessingCanvas" xmlns:mc="http://schemas.openxmlformats.org/markup-compatibility/2006" xmlns:o="urn:schemas-microsoft-com:office:office" xmlns:r="http://schemas.openxmlformats.org/officeDocument/2006/relationships" xmlns:m="http://schemas.openxmlformats.org/officeDocument/2006/math" xmlns:v="urn:schemas-microsoft-com:vml" xmlns:wp14="http://schemas.microsoft.com/office/word/2010/wordprocessingDrawing" xmlns:wp="http://schemas.openxmlformats.org/drawingml/2006/wordprocessingDrawing" xmlns:w10="urn:schemas-microsoft-com:office:word" xmlns:w="http://schemas.openxmlformats.org/wordprocessingml/2006/main" xmlns:w14="http://schemas.microsoft.com/office/word/2010/wordml" xmlns:w15="http://schemas.microsoft.com/office/word/2012/wordml" xmlns:wpg="http://schemas.microsoft.com/office/word/2010/wordprocessingGroup" xmlns:wpi="http://schemas.microsoft.com/office/word/2010/wordprocessingInk" xmlns:wne="http://schemas.microsoft.com/office/word/2006/wordml" xmlns:wps="http://schemas.microsoft.com/office/word/2010/wordprocessingShape" mc:Ignorable="w14 w15 wp14">
+<w:document xmlns:wpc="http://schemas.microsoft.com/office/word/2010/wordprocessingCanvas" xmlns:cx="http://schemas.microsoft.com/office/drawing/2014/chartex" xmlns:cx1="http://schemas.microsoft.com/office/drawing/2015/9/8/chartex" xmlns:cx2="http://schemas.microsoft.com/office/drawing/2015/10/21/chartex" xmlns:cx3="http://schemas.microsoft.com/office/drawing/2016/5/9/chartex" xmlns:cx4="http://schemas.microsoft.com/office/drawing/2016/5/10/chartex" xmlns:cx5="http://schemas.microsoft.com/office/drawing/2016/5/11/chartex" xmlns:cx6="http://schemas.microsoft.com/office/drawing/2016/5/12/chartex" xmlns:cx7="http://schemas.microsoft.com/office/drawing/2016/5/13/chartex" xmlns:cx8="http://schemas.microsoft.com/office/drawing/2016/5/14/chartex" xmlns:mc="http://schemas.openxmlformats.org/markup-compatibility/2006" xmlns:aink="http://schemas.microsoft.com/office/drawing/2016/ink" xmlns:am3d="http://schemas.microsoft.com/office/drawing/2017/model3d" xmlns:o="urn:schemas-microsoft-com:office:office" xmlns:r="http://schemas.openxmlformats.org/officeDocument/2006/relationships" xmlns:m="http://schemas.openxmlformats.org/officeDocument/2006/math" xmlns:v="urn:schemas-microsoft-com:vml" xmlns:wp14="http://schemas.microsoft.com/office/word/2010/wordprocessingDrawing" xmlns:wp="http://schemas.openxmlformats.org/drawingml/2006/wordprocessingDrawing" xmlns:w10="urn:schemas-microsoft-com:office:word" xmlns:w="http://schemas.openxmlformats.org/wordprocessingml/2006/main" xmlns:w14="http://schemas.microsoft.com/office/word/2010/wordml" xmlns:w15="http://schemas.microsoft.com/office/word/2012/wordml" xmlns:w16cex="http://schemas.microsoft.com/office/word/2018/wordml/cex" xmlns:w16cid="http://schemas.microsoft.com/office/word/2016/wordml/cid" xmlns:w16="http://schemas.microsoft.com/office/word/2018/wordml" xmlns:w16sdtdh="http://schemas.microsoft.com/office/word/2020/wordml/sdtdatahash" xmlns:w16se="http://schemas.microsoft.com/office/word/2015/wordml/symex" xmlns:wpg="http://schemas.microsoft.com/office/word/2010/wordprocessingGroup" xmlns:wpi="http://schemas.microsoft.com/office/word/2010/wordprocessingInk" xmlns:wne="http://schemas.microsoft.com/office/word/2006/wordml" xmlns:wps="http://schemas.microsoft.com/office/word/2010/wordprocessingShape" mc:Ignorable="w14 w15 w16se w16cid w16 w16cex w16sdtdh wp14">
   <w:body>
     <w:p>
       <w:pPr>
@@ -513,23 +513,7 @@
           <w:rFonts w:ascii="Times New Roman" w:hAnsi="Times New Roman" w:cs="Times New Roman"/>
           <w:sz w:val="24"/>
         </w:rPr>
-        <w:t xml:space="preserve"> overview to WASA for a unified, fully integrated Central SCADA Platform with Interactive </w:t>
-      </w:r>
-      <w:proofErr w:type="spellStart"/>
-      <w:r>
-        <w:rPr>
-          <w:rFonts w:ascii="Times New Roman" w:hAnsi="Times New Roman" w:cs="Times New Roman"/>
-          <w:sz w:val="24"/>
-        </w:rPr>
-        <w:t>loT</w:t>
-      </w:r>
-      <w:proofErr w:type="spellEnd"/>
-      <w:r>
-        <w:rPr>
-          <w:rFonts w:ascii="Times New Roman" w:hAnsi="Times New Roman" w:cs="Times New Roman"/>
-          <w:sz w:val="24"/>
-        </w:rPr>
-        <w:t xml:space="preserve"> and HMI Dashboard. The report meant to provide a brief overview of the architecture and framework that has been envisioned by the SCADA Committee for deploying the ideal</w:t>
+        <w:t xml:space="preserve"> overview to WASA for a unified, fully integrated Central SCADA Platform with Interactive loT and HMI Dashboard. The report meant to provide a brief overview of the architecture and framework that has been envisioned by the SCADA Committee for deploying the ideal</w:t>
       </w:r>
       <w:r>
         <w:rPr>
@@ -784,21 +768,8 @@
           <w:szCs w:val="28"/>
           <w:u w:val="single"/>
         </w:rPr>
-        <w:t xml:space="preserve">.2 What is </w:t>
-      </w:r>
-      <w:proofErr w:type="gramStart"/>
-      <w:r>
-        <w:rPr>
-          <w:rFonts w:ascii="Times New Roman" w:hAnsi="Times New Roman" w:cs="Times New Roman"/>
-          <w:b/>
-          <w:bCs/>
-          <w:sz w:val="28"/>
-          <w:szCs w:val="28"/>
-          <w:u w:val="single"/>
-        </w:rPr>
-        <w:t>SCADA:</w:t>
-      </w:r>
-      <w:proofErr w:type="gramEnd"/>
+        <w:t>.2 What is SCADA:</w:t>
+      </w:r>
     </w:p>
     <w:p>
       <w:pPr>
@@ -1622,23 +1593,7 @@
           <w:rFonts w:ascii="Times New Roman" w:hAnsi="Times New Roman" w:cs="Times New Roman"/>
           <w:sz w:val="24"/>
         </w:rPr>
-        <w:t xml:space="preserve">– Analyze various patterns of device performance, operator </w:t>
-      </w:r>
-      <w:proofErr w:type="spellStart"/>
-      <w:r>
-        <w:rPr>
-          <w:rFonts w:ascii="Times New Roman" w:hAnsi="Times New Roman" w:cs="Times New Roman"/>
-          <w:sz w:val="24"/>
-        </w:rPr>
-        <w:t>behaviour</w:t>
-      </w:r>
-      <w:proofErr w:type="spellEnd"/>
-      <w:r>
-        <w:rPr>
-          <w:rFonts w:ascii="Times New Roman" w:hAnsi="Times New Roman" w:cs="Times New Roman"/>
-          <w:sz w:val="24"/>
-        </w:rPr>
-        <w:t xml:space="preserve"> &amp; mistakes, system or failures, maintenance work, impacts etc. </w:t>
+        <w:t xml:space="preserve">– Analyze various patterns of device performance, operator behaviour &amp; mistakes, system or failures, maintenance work, impacts etc. </w:t>
       </w:r>
     </w:p>
     <w:p>
@@ -4261,28 +4216,33 @@
           <w:sz w:val="24"/>
         </w:rPr>
       </w:pPr>
-      <w:proofErr w:type="spellStart"/>
-      <w:r>
-        <w:rPr>
-          <w:rFonts w:ascii="Times New Roman" w:hAnsi="Times New Roman" w:cs="Times New Roman"/>
-          <w:sz w:val="24"/>
-        </w:rPr>
-        <w:t>i</w:t>
-      </w:r>
-      <w:proofErr w:type="spellEnd"/>
-      <w:r>
-        <w:rPr>
-          <w:rFonts w:ascii="Times New Roman" w:hAnsi="Times New Roman" w:cs="Times New Roman"/>
-          <w:sz w:val="24"/>
-        </w:rPr>
-        <w:t>)</w:t>
-      </w:r>
-      <w:r>
-        <w:rPr>
-          <w:rFonts w:ascii="Times New Roman" w:hAnsi="Times New Roman" w:cs="Times New Roman"/>
-          <w:sz w:val="24"/>
-        </w:rPr>
-        <w:t xml:space="preserve"> The instruments shall be designed to permit maximum interchangeability of parts and ease of access during inspection and maintenance.</w:t>
+      <w:r>
+        <w:rPr>
+          <w:rFonts w:ascii="Times New Roman" w:hAnsi="Times New Roman" w:cs="Times New Roman"/>
+          <w:sz w:val="24"/>
+        </w:rPr>
+        <w:t>i)</w:t>
+      </w:r>
+      <w:r>
+        <w:rPr>
+          <w:rFonts w:ascii="Times New Roman" w:hAnsi="Times New Roman" w:cs="Times New Roman"/>
+          <w:sz w:val="24"/>
+        </w:rPr>
+        <w:t xml:space="preserve"> The instruments shall be designed to permit maximum interchangeability of parts</w:t>
+      </w:r>
+      <w:r>
+        <w:rPr>
+          <w:rFonts w:ascii="Times New Roman" w:hAnsi="Times New Roman" w:cs="Times New Roman"/>
+          <w:sz w:val="24"/>
+        </w:rPr>
+        <w:t xml:space="preserve"> for future works</w:t>
+      </w:r>
+      <w:r>
+        <w:rPr>
+          <w:rFonts w:ascii="Times New Roman" w:hAnsi="Times New Roman" w:cs="Times New Roman"/>
+          <w:sz w:val="24"/>
+        </w:rPr>
+        <w:t xml:space="preserve"> and ease of access during inspection and maintenance.</w:t>
       </w:r>
     </w:p>
     <w:p>
@@ -5707,25 +5667,7 @@
           <w:sz w:val="24"/>
           <w:szCs w:val="24"/>
         </w:rPr>
-        <w:t xml:space="preserve">When the standard was first released in 1996, its purpose was to abstract PLC specific protocols (such as Modbus, </w:t>
-      </w:r>
-      <w:proofErr w:type="spellStart"/>
-      <w:r>
-        <w:rPr>
-          <w:rFonts w:asciiTheme="majorBidi" w:hAnsiTheme="majorBidi" w:cstheme="majorBidi"/>
-          <w:sz w:val="24"/>
-          <w:szCs w:val="24"/>
-        </w:rPr>
-        <w:t>Profibus</w:t>
-      </w:r>
-      <w:proofErr w:type="spellEnd"/>
-      <w:r>
-        <w:rPr>
-          <w:rFonts w:asciiTheme="majorBidi" w:hAnsiTheme="majorBidi" w:cstheme="majorBidi"/>
-          <w:sz w:val="24"/>
-          <w:szCs w:val="24"/>
-        </w:rPr>
-        <w:t>, etc.) into a standardized interface allowing HMI/SCADA systems to interface with a “middle-man” who would convert generic-OPC read/write requests into device-specific requests and vice-versa. As a result, an entire cottage industry of products emerged allowing end-users to implement systems using best-of-breed products all seamlessly interacting via OPC.</w:t>
+        <w:t>When the standard was first released in 1996, its purpose was to abstract PLC specific protocols (such as Modbus, Profibus, etc.) into a standardized interface allowing HMI/SCADA systems to interface with a “middle-man” who would convert generic-OPC read/write requests into device-specific requests and vice-versa. As a result, an entire cottage industry of products emerged allowing end-users to implement systems using best-of-breed products all seamlessly interacting via OPC.</w:t>
       </w:r>
       <w:r>
         <w:rPr>
@@ -5735,8 +5677,6 @@
         </w:rPr>
         <w:t xml:space="preserve"> </w:t>
       </w:r>
-      <w:bookmarkStart w:id="0" w:name="_GoBack"/>
-      <w:bookmarkEnd w:id="0"/>
     </w:p>
     <w:p>
       <w:pPr>
@@ -6564,25 +6504,7 @@
           <w:sz w:val="24"/>
           <w:szCs w:val="24"/>
         </w:rPr>
-        <w:t xml:space="preserve">OPC, </w:t>
-      </w:r>
-      <w:proofErr w:type="spellStart"/>
-      <w:r>
-        <w:rPr>
-          <w:rFonts w:asciiTheme="majorBidi" w:hAnsiTheme="majorBidi" w:cstheme="majorBidi"/>
-          <w:sz w:val="24"/>
-          <w:szCs w:val="24"/>
-        </w:rPr>
-        <w:t>etc</w:t>
-      </w:r>
-      <w:proofErr w:type="spellEnd"/>
-      <w:r>
-        <w:rPr>
-          <w:rFonts w:asciiTheme="majorBidi" w:hAnsiTheme="majorBidi" w:cstheme="majorBidi"/>
-          <w:sz w:val="24"/>
-          <w:szCs w:val="24"/>
-        </w:rPr>
-        <w:t>).</w:t>
+        <w:t>OPC, etc).</w:t>
       </w:r>
       <w:r>
         <w:rPr>
@@ -6629,25 +6551,7 @@
           <w:sz w:val="24"/>
           <w:szCs w:val="24"/>
         </w:rPr>
-        <w:t xml:space="preserve">. Simple Network Management Protocol (SNMP) is an Internet Standard protocol for collecting and organizing information about managed devices on IP networks and for modifying that information to change device </w:t>
-      </w:r>
-      <w:proofErr w:type="spellStart"/>
-      <w:r>
-        <w:rPr>
-          <w:rFonts w:asciiTheme="majorBidi" w:hAnsiTheme="majorBidi" w:cstheme="majorBidi"/>
-          <w:sz w:val="24"/>
-          <w:szCs w:val="24"/>
-        </w:rPr>
-        <w:t>behaviour</w:t>
-      </w:r>
-      <w:proofErr w:type="spellEnd"/>
-      <w:r>
-        <w:rPr>
-          <w:rFonts w:asciiTheme="majorBidi" w:hAnsiTheme="majorBidi" w:cstheme="majorBidi"/>
-          <w:sz w:val="24"/>
-          <w:szCs w:val="24"/>
-        </w:rPr>
-        <w:t xml:space="preserve">. Devices that typically support SNMP include cable modems, routers, switches, servers, workstations, printers, and more. SNMP is widely used in network management for network monitoring. SNMP exposes management </w:t>
+        <w:t xml:space="preserve">. Simple Network Management Protocol (SNMP) is an Internet Standard protocol for collecting and organizing information about managed devices on IP networks and for modifying that information to change device behaviour. Devices that typically support SNMP include cable modems, routers, switches, servers, workstations, printers, and more. SNMP is widely used in network management for network monitoring. SNMP exposes management </w:t>
       </w:r>
       <w:r>
         <w:rPr>
@@ -7988,6 +7892,16 @@
     </w:p>
     <w:p>
       <w:pPr>
+        <w:jc w:val="both"/>
+        <w:rPr>
+          <w:rFonts w:asciiTheme="majorBidi" w:hAnsiTheme="majorBidi" w:cstheme="majorBidi"/>
+          <w:sz w:val="24"/>
+          <w:szCs w:val="24"/>
+        </w:rPr>
+      </w:pPr>
+    </w:p>
+    <w:p>
+      <w:pPr>
         <w:rPr>
           <w:rFonts w:asciiTheme="majorBidi" w:hAnsiTheme="majorBidi" w:cstheme="majorBidi"/>
           <w:b/>
@@ -8004,6 +7918,7 @@
           <w:szCs w:val="24"/>
           <w:u w:val="single"/>
         </w:rPr>
+        <w:lastRenderedPageBreak/>
         <w:t xml:space="preserve">5.12 </w:t>
       </w:r>
       <w:r>
@@ -8057,7 +7972,6 @@
           <w:sz w:val="24"/>
           <w:szCs w:val="24"/>
         </w:rPr>
-        <w:lastRenderedPageBreak/>
         <w:t>Maintenance and Support with the Design Building Operation.</w:t>
       </w:r>
     </w:p>
@@ -8801,6 +8715,7 @@
           <w:sz w:val="24"/>
           <w:szCs w:val="24"/>
         </w:rPr>
+        <w:lastRenderedPageBreak/>
         <w:t xml:space="preserve">Update </w:t>
       </w:r>
       <w:r>
@@ -8880,7 +8795,6 @@
           <w:sz w:val="24"/>
           <w:szCs w:val="24"/>
         </w:rPr>
-        <w:lastRenderedPageBreak/>
         <w:t>Using firewall</w:t>
       </w:r>
       <w:r>
@@ -8971,7 +8885,7 @@
 </file>
 
 <file path=word/numbering.xml><?xml version="1.0" encoding="utf-8"?>
-<w:numbering xmlns:wpc="http://schemas.microsoft.com/office/word/2010/wordprocessingCanvas" xmlns:mc="http://schemas.openxmlformats.org/markup-compatibility/2006" xmlns:o="urn:schemas-microsoft-com:office:office" xmlns:r="http://schemas.openxmlformats.org/officeDocument/2006/relationships" xmlns:m="http://schemas.openxmlformats.org/officeDocument/2006/math" xmlns:v="urn:schemas-microsoft-com:vml" xmlns:wp14="http://schemas.microsoft.com/office/word/2010/wordprocessingDrawing" xmlns:wp="http://schemas.openxmlformats.org/drawingml/2006/wordprocessingDrawing" xmlns:w10="urn:schemas-microsoft-com:office:word" xmlns:w="http://schemas.openxmlformats.org/wordprocessingml/2006/main" xmlns:w14="http://schemas.microsoft.com/office/word/2010/wordml" xmlns:w15="http://schemas.microsoft.com/office/word/2012/wordml" xmlns:wpg="http://schemas.microsoft.com/office/word/2010/wordprocessingGroup" xmlns:wpi="http://schemas.microsoft.com/office/word/2010/wordprocessingInk" xmlns:wne="http://schemas.microsoft.com/office/word/2006/wordml" xmlns:wps="http://schemas.microsoft.com/office/word/2010/wordprocessingShape" mc:Ignorable="w14 w15 wp14">
+<w:numbering xmlns:wpc="http://schemas.microsoft.com/office/word/2010/wordprocessingCanvas" xmlns:cx="http://schemas.microsoft.com/office/drawing/2014/chartex" xmlns:cx1="http://schemas.microsoft.com/office/drawing/2015/9/8/chartex" xmlns:cx2="http://schemas.microsoft.com/office/drawing/2015/10/21/chartex" xmlns:cx3="http://schemas.microsoft.com/office/drawing/2016/5/9/chartex" xmlns:cx4="http://schemas.microsoft.com/office/drawing/2016/5/10/chartex" xmlns:cx5="http://schemas.microsoft.com/office/drawing/2016/5/11/chartex" xmlns:cx6="http://schemas.microsoft.com/office/drawing/2016/5/12/chartex" xmlns:cx7="http://schemas.microsoft.com/office/drawing/2016/5/13/chartex" xmlns:cx8="http://schemas.microsoft.com/office/drawing/2016/5/14/chartex" xmlns:mc="http://schemas.openxmlformats.org/markup-compatibility/2006" xmlns:aink="http://schemas.microsoft.com/office/drawing/2016/ink" xmlns:am3d="http://schemas.microsoft.com/office/drawing/2017/model3d" xmlns:o="urn:schemas-microsoft-com:office:office" xmlns:r="http://schemas.openxmlformats.org/officeDocument/2006/relationships" xmlns:m="http://schemas.openxmlformats.org/officeDocument/2006/math" xmlns:v="urn:schemas-microsoft-com:vml" xmlns:wp14="http://schemas.microsoft.com/office/word/2010/wordprocessingDrawing" xmlns:wp="http://schemas.openxmlformats.org/drawingml/2006/wordprocessingDrawing" xmlns:w10="urn:schemas-microsoft-com:office:word" xmlns:w="http://schemas.openxmlformats.org/wordprocessingml/2006/main" xmlns:w14="http://schemas.microsoft.com/office/word/2010/wordml" xmlns:w15="http://schemas.microsoft.com/office/word/2012/wordml" xmlns:w16cex="http://schemas.microsoft.com/office/word/2018/wordml/cex" xmlns:w16cid="http://schemas.microsoft.com/office/word/2016/wordml/cid" xmlns:w16="http://schemas.microsoft.com/office/word/2018/wordml" xmlns:w16sdtdh="http://schemas.microsoft.com/office/word/2020/wordml/sdtdatahash" xmlns:w16se="http://schemas.microsoft.com/office/word/2015/wordml/symex" xmlns:wpg="http://schemas.microsoft.com/office/word/2010/wordprocessingGroup" xmlns:wpi="http://schemas.microsoft.com/office/word/2010/wordprocessingInk" xmlns:wne="http://schemas.microsoft.com/office/word/2006/wordml" xmlns:wps="http://schemas.microsoft.com/office/word/2010/wordprocessingShape" mc:Ignorable="w14 w15 w16se w16cid w16 w16cex w16sdtdh wp14">
   <w:abstractNum w:abstractNumId="0" w15:restartNumberingAfterBreak="0">
     <w:nsid w:val="078C331C"/>
     <w:multiLevelType w:val="hybridMultilevel"/>
@@ -13389,7 +13303,7 @@
 </file>
 
 <file path=word/styles.xml><?xml version="1.0" encoding="utf-8"?>
-<w:styles xmlns:mc="http://schemas.openxmlformats.org/markup-compatibility/2006" xmlns:r="http://schemas.openxmlformats.org/officeDocument/2006/relationships" xmlns:w="http://schemas.openxmlformats.org/wordprocessingml/2006/main" xmlns:w14="http://schemas.microsoft.com/office/word/2010/wordml" xmlns:w15="http://schemas.microsoft.com/office/word/2012/wordml" mc:Ignorable="w14 w15">
+<w:styles xmlns:mc="http://schemas.openxmlformats.org/markup-compatibility/2006" xmlns:r="http://schemas.openxmlformats.org/officeDocument/2006/relationships" xmlns:w="http://schemas.openxmlformats.org/wordprocessingml/2006/main" xmlns:w14="http://schemas.microsoft.com/office/word/2010/wordml" xmlns:w15="http://schemas.microsoft.com/office/word/2012/wordml" xmlns:w16cex="http://schemas.microsoft.com/office/word/2018/wordml/cex" xmlns:w16cid="http://schemas.microsoft.com/office/word/2016/wordml/cid" xmlns:w16="http://schemas.microsoft.com/office/word/2018/wordml" xmlns:w16sdtdh="http://schemas.microsoft.com/office/word/2020/wordml/sdtdatahash" xmlns:w16se="http://schemas.microsoft.com/office/word/2015/wordml/symex" mc:Ignorable="w14 w15 w16se w16cid w16 w16cex w16sdtdh">
   <w:docDefaults>
     <w:rPrDefault>
       <w:rPr>
@@ -13405,7 +13319,7 @@
       </w:pPr>
     </w:pPrDefault>
   </w:docDefaults>
-  <w:latentStyles w:defLockedState="0" w:defUIPriority="99" w:defSemiHidden="0" w:defUnhideWhenUsed="0" w:defQFormat="0" w:count="371">
+  <w:latentStyles w:defLockedState="0" w:defUIPriority="99" w:defSemiHidden="0" w:defUnhideWhenUsed="0" w:defQFormat="0" w:count="376">
     <w:lsdException w:name="Normal" w:uiPriority="0" w:qFormat="1"/>
     <w:lsdException w:name="heading 1" w:uiPriority="9" w:qFormat="1"/>
     <w:lsdException w:name="heading 2" w:semiHidden="1" w:uiPriority="9" w:unhideWhenUsed="1" w:qFormat="1"/>
@@ -13511,7 +13425,6 @@
     <w:lsdException w:name="HTML Sample" w:semiHidden="1" w:unhideWhenUsed="1"/>
     <w:lsdException w:name="HTML Typewriter" w:semiHidden="1" w:unhideWhenUsed="1"/>
     <w:lsdException w:name="HTML Variable" w:semiHidden="1" w:unhideWhenUsed="1"/>
-    <w:lsdException w:name="Normal Table" w:semiHidden="1" w:unhideWhenUsed="1"/>
     <w:lsdException w:name="annotation subject" w:semiHidden="1" w:unhideWhenUsed="1"/>
     <w:lsdException w:name="No List" w:semiHidden="1" w:unhideWhenUsed="1"/>
     <w:lsdException w:name="Outline List 1" w:semiHidden="1" w:unhideWhenUsed="1"/>
@@ -13554,11 +13467,8 @@
     <w:lsdException w:name="Table Contemporary" w:semiHidden="1" w:unhideWhenUsed="1"/>
     <w:lsdException w:name="Table Elegant" w:semiHidden="1" w:unhideWhenUsed="1"/>
     <w:lsdException w:name="Table Professional" w:semiHidden="1" w:unhideWhenUsed="1"/>
-    <w:lsdException w:name="Table Subtle 1" w:semiHidden="1" w:unhideWhenUsed="1"/>
     <w:lsdException w:name="Table Subtle 2" w:semiHidden="1" w:unhideWhenUsed="1"/>
     <w:lsdException w:name="Table Web 1" w:semiHidden="1" w:unhideWhenUsed="1"/>
-    <w:lsdException w:name="Table Web 2" w:semiHidden="1" w:unhideWhenUsed="1"/>
-    <w:lsdException w:name="Table Web 3" w:semiHidden="1" w:unhideWhenUsed="1"/>
     <w:lsdException w:name="Balloon Text" w:semiHidden="1" w:unhideWhenUsed="1"/>
     <w:lsdException w:name="Table Grid" w:uiPriority="39"/>
     <w:lsdException w:name="Table Theme" w:semiHidden="1" w:unhideWhenUsed="1"/>
@@ -13777,6 +13687,11 @@
     <w:lsdException w:name="List Table 5 Dark Accent 6" w:uiPriority="50"/>
     <w:lsdException w:name="List Table 6 Colorful Accent 6" w:uiPriority="51"/>
     <w:lsdException w:name="List Table 7 Colorful Accent 6" w:uiPriority="52"/>
+    <w:lsdException w:name="Mention" w:semiHidden="1" w:unhideWhenUsed="1"/>
+    <w:lsdException w:name="Smart Hyperlink" w:semiHidden="1" w:unhideWhenUsed="1"/>
+    <w:lsdException w:name="Hashtag" w:semiHidden="1" w:unhideWhenUsed="1"/>
+    <w:lsdException w:name="Unresolved Mention" w:semiHidden="1" w:unhideWhenUsed="1"/>
+    <w:lsdException w:name="Smart Link" w:semiHidden="1" w:unhideWhenUsed="1"/>
   </w:latentStyles>
   <w:style w:type="paragraph" w:default="1" w:styleId="Normal">
     <w:name w:val="Normal"/>

</xml_diff>